<commit_message>
updated docs and added presentation
</commit_message>
<xml_diff>
--- a/vkr_docs/VKR_Sintsova.docx
+++ b/vkr_docs/VKR_Sintsova.docx
@@ -665,6 +665,14 @@
     </w:p>
     <w:sdt>
       <w:sdtPr>
+        <w:rPr>
+          <w:rFonts w:asciiTheme="minorHAnsi" w:eastAsiaTheme="minorHAnsi" w:hAnsiTheme="minorHAnsi" w:cstheme="minorBidi"/>
+          <w:b w:val="0"/>
+          <w:color w:val="auto"/>
+          <w:sz w:val="22"/>
+          <w:szCs w:val="22"/>
+          <w:lang w:eastAsia="en-US"/>
+        </w:rPr>
         <w:id w:val="664363633"/>
         <w:docPartObj>
           <w:docPartGallery w:val="Table of Contents"/>
@@ -673,12 +681,7 @@
       </w:sdtPr>
       <w:sdtEndPr>
         <w:rPr>
-          <w:rFonts w:asciiTheme="minorHAnsi" w:eastAsiaTheme="minorHAnsi" w:hAnsiTheme="minorHAnsi" w:cstheme="minorBidi"/>
           <w:bCs/>
-          <w:color w:val="auto"/>
-          <w:sz w:val="22"/>
-          <w:szCs w:val="22"/>
-          <w:lang w:eastAsia="en-US"/>
         </w:rPr>
       </w:sdtEndPr>
       <w:sdtContent>
@@ -3376,8 +3379,6 @@
             <w:fldChar w:fldCharType="end"/>
           </w:r>
         </w:p>
-        <w:bookmarkStart w:id="0" w:name="_GoBack" w:displacedByCustomXml="next"/>
-        <w:bookmarkEnd w:id="0" w:displacedByCustomXml="next"/>
       </w:sdtContent>
     </w:sdt>
     <w:p>
@@ -3389,12 +3390,12 @@
         </w:numPr>
         <w:ind w:firstLine="709"/>
       </w:pPr>
-      <w:bookmarkStart w:id="1" w:name="_Toc130869185"/>
+      <w:bookmarkStart w:id="0" w:name="_Toc130869185"/>
       <w:r>
         <w:lastRenderedPageBreak/>
         <w:t>Введение</w:t>
       </w:r>
-      <w:bookmarkEnd w:id="1"/>
+      <w:bookmarkEnd w:id="0"/>
     </w:p>
     <w:p>
       <w:pPr>
@@ -3550,12 +3551,12 @@
       <w:pPr>
         <w:pStyle w:val="1"/>
       </w:pPr>
-      <w:bookmarkStart w:id="2" w:name="_Toc130869186"/>
+      <w:bookmarkStart w:id="1" w:name="_Toc130869186"/>
       <w:r>
         <w:lastRenderedPageBreak/>
         <w:t>Аналитическая часть</w:t>
       </w:r>
-      <w:bookmarkEnd w:id="2"/>
+      <w:bookmarkEnd w:id="1"/>
     </w:p>
     <w:p>
       <w:pPr>
@@ -3568,11 +3569,11 @@
         <w:ind w:left="0" w:firstLine="709"/>
         <w:jc w:val="both"/>
       </w:pPr>
-      <w:bookmarkStart w:id="3" w:name="_Toc130869187"/>
+      <w:bookmarkStart w:id="2" w:name="_Toc130869187"/>
       <w:r>
         <w:t>Постановка задачи</w:t>
       </w:r>
-      <w:bookmarkEnd w:id="3"/>
+      <w:bookmarkEnd w:id="2"/>
     </w:p>
     <w:p>
       <w:pPr>
@@ -5389,6 +5390,7 @@
       <w:r>
         <w:rPr>
           <w:rFonts w:ascii="Times New Roman" w:eastAsia="Times New Roman" w:hAnsi="Times New Roman" w:cs="Times New Roman"/>
+          <w:noProof/>
           <w:color w:val="000000" w:themeColor="text1"/>
           <w:sz w:val="28"/>
           <w:szCs w:val="28"/>
@@ -5482,11 +5484,11 @@
         <w:ind w:left="0" w:firstLine="709"/>
         <w:jc w:val="both"/>
       </w:pPr>
-      <w:bookmarkStart w:id="4" w:name="_Toc130869188"/>
+      <w:bookmarkStart w:id="3" w:name="_Toc130869188"/>
       <w:r>
         <w:t>Описание используемых методов</w:t>
       </w:r>
-      <w:bookmarkEnd w:id="4"/>
+      <w:bookmarkEnd w:id="3"/>
     </w:p>
     <w:p>
       <w:pPr>
@@ -6372,8 +6374,8 @@
           <w:szCs w:val="24"/>
         </w:rPr>
       </w:pPr>
-      <w:bookmarkStart w:id="5" w:name="_Toc106370169"/>
-      <w:bookmarkStart w:id="6" w:name="_Toc130867603"/>
+      <w:bookmarkStart w:id="4" w:name="_Toc106370169"/>
+      <w:bookmarkStart w:id="5" w:name="_Toc130867603"/>
     </w:p>
     <w:p>
       <w:pPr>
@@ -6389,16 +6391,16 @@
           <w:b w:val="0"/>
         </w:rPr>
       </w:pPr>
-      <w:bookmarkStart w:id="7" w:name="_Toc130869189"/>
+      <w:bookmarkStart w:id="6" w:name="_Toc130869189"/>
       <w:r>
         <w:rPr>
           <w:b w:val="0"/>
         </w:rPr>
         <w:t>Линейная регрессия</w:t>
       </w:r>
+      <w:bookmarkEnd w:id="4"/>
       <w:bookmarkEnd w:id="5"/>
       <w:bookmarkEnd w:id="6"/>
-      <w:bookmarkEnd w:id="7"/>
     </w:p>
     <w:p>
       <w:pPr>
@@ -6883,8 +6885,8 @@
           <w:b w:val="0"/>
         </w:rPr>
       </w:pPr>
-      <w:bookmarkStart w:id="8" w:name="_Toc130867604"/>
-      <w:bookmarkStart w:id="9" w:name="_Toc130869190"/>
+      <w:bookmarkStart w:id="7" w:name="_Toc130867604"/>
+      <w:bookmarkStart w:id="8" w:name="_Toc130869190"/>
       <w:r>
         <w:rPr>
           <w:b w:val="0"/>
@@ -6898,8 +6900,8 @@
         </w:rPr>
         <w:t>ребневая регрессия</w:t>
       </w:r>
+      <w:bookmarkEnd w:id="7"/>
       <w:bookmarkEnd w:id="8"/>
-      <w:bookmarkEnd w:id="9"/>
     </w:p>
     <w:p>
       <w:pPr>
@@ -7246,8 +7248,8 @@
           <w:b w:val="0"/>
         </w:rPr>
       </w:pPr>
-      <w:bookmarkStart w:id="10" w:name="_Toc130867605"/>
-      <w:bookmarkStart w:id="11" w:name="_Toc130869191"/>
+      <w:bookmarkStart w:id="9" w:name="_Toc130867605"/>
+      <w:bookmarkStart w:id="10" w:name="_Toc130869191"/>
       <w:r>
         <w:rPr>
           <w:b w:val="0"/>
@@ -7260,8 +7262,8 @@
         </w:rPr>
         <w:t>егрессия по методу наименьших квадратов</w:t>
       </w:r>
+      <w:bookmarkEnd w:id="9"/>
       <w:bookmarkEnd w:id="10"/>
-      <w:bookmarkEnd w:id="11"/>
     </w:p>
     <w:p>
       <w:pPr>
@@ -7783,8 +7785,8 @@
           <w:b w:val="0"/>
         </w:rPr>
       </w:pPr>
-      <w:bookmarkStart w:id="12" w:name="_Toc130867606"/>
-      <w:bookmarkStart w:id="13" w:name="_Toc130869192"/>
+      <w:bookmarkStart w:id="11" w:name="_Toc130867606"/>
+      <w:bookmarkStart w:id="12" w:name="_Toc130869192"/>
       <w:r>
         <w:rPr>
           <w:b w:val="0"/>
@@ -7799,8 +7801,8 @@
         </w:rPr>
         <w:t>бустинг</w:t>
       </w:r>
+      <w:bookmarkEnd w:id="11"/>
       <w:bookmarkEnd w:id="12"/>
-      <w:bookmarkEnd w:id="13"/>
       <w:proofErr w:type="spellEnd"/>
     </w:p>
     <w:p>
@@ -8227,8 +8229,8 @@
           <w:b w:val="0"/>
         </w:rPr>
       </w:pPr>
-      <w:bookmarkStart w:id="14" w:name="_Toc130867607"/>
-      <w:bookmarkStart w:id="15" w:name="_Toc130869193"/>
+      <w:bookmarkStart w:id="13" w:name="_Toc130867607"/>
+      <w:bookmarkStart w:id="14" w:name="_Toc130869193"/>
       <w:r>
         <w:rPr>
           <w:b w:val="0"/>
@@ -8236,8 +8238,8 @@
         <w:lastRenderedPageBreak/>
         <w:t>Случайный лес</w:t>
       </w:r>
+      <w:bookmarkEnd w:id="13"/>
       <w:bookmarkEnd w:id="14"/>
-      <w:bookmarkEnd w:id="15"/>
     </w:p>
     <w:p>
       <w:pPr>
@@ -8695,8 +8697,8 @@
         <w:ind w:left="0" w:firstLine="709"/>
         <w:jc w:val="both"/>
       </w:pPr>
-      <w:bookmarkStart w:id="16" w:name="_Toc130867608"/>
-      <w:bookmarkStart w:id="17" w:name="_Toc130869194"/>
+      <w:bookmarkStart w:id="15" w:name="_Toc130867608"/>
+      <w:bookmarkStart w:id="16" w:name="_Toc130869194"/>
       <w:r>
         <w:rPr>
           <w:b w:val="0"/>
@@ -8712,8 +8714,8 @@
         </w:rPr>
         <w:t>решений</w:t>
       </w:r>
+      <w:bookmarkEnd w:id="15"/>
       <w:bookmarkEnd w:id="16"/>
-      <w:bookmarkEnd w:id="17"/>
     </w:p>
     <w:p>
       <w:pPr>
@@ -8908,16 +8910,16 @@
           <w:b w:val="0"/>
         </w:rPr>
       </w:pPr>
-      <w:bookmarkStart w:id="18" w:name="_Toc130867609"/>
-      <w:bookmarkStart w:id="19" w:name="_Toc130869195"/>
+      <w:bookmarkStart w:id="17" w:name="_Toc130867609"/>
+      <w:bookmarkStart w:id="18" w:name="_Toc130869195"/>
       <w:r>
         <w:rPr>
           <w:b w:val="0"/>
         </w:rPr>
         <w:t>Нейронные сети</w:t>
       </w:r>
+      <w:bookmarkEnd w:id="17"/>
       <w:bookmarkEnd w:id="18"/>
-      <w:bookmarkEnd w:id="19"/>
     </w:p>
     <w:p>
       <w:pPr>
@@ -9686,11 +9688,11 @@
         <w:ind w:left="0" w:firstLine="709"/>
         <w:jc w:val="both"/>
       </w:pPr>
-      <w:bookmarkStart w:id="20" w:name="_Toc130869196"/>
+      <w:bookmarkStart w:id="19" w:name="_Toc130869196"/>
       <w:r>
         <w:t>Метрики оценки качества прогнозирования</w:t>
       </w:r>
-      <w:bookmarkEnd w:id="20"/>
+      <w:bookmarkEnd w:id="19"/>
     </w:p>
     <w:p>
       <w:pPr>
@@ -11186,12 +11188,12 @@
           <w:numId w:val="16"/>
         </w:numPr>
       </w:pPr>
-      <w:bookmarkStart w:id="21" w:name="_Toc130869197"/>
+      <w:bookmarkStart w:id="20" w:name="_Toc130869197"/>
       <w:r>
         <w:lastRenderedPageBreak/>
         <w:t>Практическая часть</w:t>
       </w:r>
-      <w:bookmarkEnd w:id="21"/>
+      <w:bookmarkEnd w:id="20"/>
     </w:p>
     <w:p>
       <w:pPr>
@@ -11204,11 +11206,11 @@
         <w:ind w:left="0" w:firstLine="709"/>
         <w:jc w:val="both"/>
       </w:pPr>
-      <w:bookmarkStart w:id="22" w:name="_Toc130869198"/>
+      <w:bookmarkStart w:id="21" w:name="_Toc130869198"/>
       <w:r>
         <w:t>Разведочный анализ данных</w:t>
       </w:r>
-      <w:bookmarkEnd w:id="22"/>
+      <w:bookmarkEnd w:id="21"/>
       <w:r>
         <w:t xml:space="preserve"> </w:t>
       </w:r>
@@ -11530,14 +11532,9 @@
       <w:r>
         <w:t xml:space="preserve"> показала, что </w:t>
       </w:r>
-      <w:proofErr w:type="spellStart"/>
-      <w:r>
-        <w:t>в</w:t>
-      </w:r>
       <w:r>
         <w:t>пропусков</w:t>
       </w:r>
-      <w:proofErr w:type="spellEnd"/>
       <w:r>
         <w:t xml:space="preserve"> в </w:t>
       </w:r>
@@ -11575,6 +11572,7 @@
       <w:r>
         <w:rPr>
           <w:rFonts w:ascii="Times New Roman" w:hAnsi="Times New Roman" w:cs="Times New Roman"/>
+          <w:noProof/>
           <w:color w:val="000000" w:themeColor="text1"/>
           <w:sz w:val="28"/>
           <w:szCs w:val="28"/>
@@ -11661,6 +11659,7 @@
       <w:r>
         <w:rPr>
           <w:rFonts w:ascii="Times New Roman" w:hAnsi="Times New Roman" w:cs="Times New Roman"/>
+          <w:noProof/>
           <w:color w:val="000000" w:themeColor="text1"/>
           <w:sz w:val="28"/>
           <w:szCs w:val="28"/>
@@ -11774,6 +11773,7 @@
       </w:pPr>
       <w:r>
         <w:rPr>
+          <w:noProof/>
           <w:color w:val="000000" w:themeColor="text1"/>
           <w:sz w:val="28"/>
           <w:szCs w:val="28"/>
@@ -11829,6 +11829,7 @@
       </w:pPr>
       <w:r>
         <w:rPr>
+          <w:noProof/>
           <w:color w:val="000000" w:themeColor="text1"/>
           <w:sz w:val="28"/>
           <w:szCs w:val="28"/>
@@ -11917,6 +11918,7 @@
       <w:r>
         <w:rPr>
           <w:rFonts w:ascii="Times New Roman" w:hAnsi="Times New Roman" w:cs="Times New Roman"/>
+          <w:noProof/>
           <w:color w:val="000000" w:themeColor="text1"/>
           <w:sz w:val="28"/>
           <w:szCs w:val="28"/>
@@ -12048,6 +12050,7 @@
             <w:r>
               <w:rPr>
                 <w:rFonts w:cs="Times New Roman"/>
+                <w:noProof/>
                 <w:color w:val="000000" w:themeColor="text1"/>
                 <w:szCs w:val="28"/>
               </w:rPr>
@@ -12102,6 +12105,7 @@
             <w:r>
               <w:rPr>
                 <w:rFonts w:cs="Times New Roman"/>
+                <w:noProof/>
                 <w:color w:val="000000" w:themeColor="text1"/>
                 <w:szCs w:val="28"/>
               </w:rPr>
@@ -12158,6 +12162,7 @@
             <w:r>
               <w:rPr>
                 <w:rFonts w:cs="Times New Roman"/>
+                <w:noProof/>
                 <w:color w:val="000000" w:themeColor="text1"/>
                 <w:szCs w:val="28"/>
               </w:rPr>
@@ -12213,6 +12218,7 @@
             <w:r>
               <w:rPr>
                 <w:rFonts w:cs="Times New Roman"/>
+                <w:noProof/>
                 <w:color w:val="000000" w:themeColor="text1"/>
                 <w:szCs w:val="28"/>
               </w:rPr>
@@ -12267,6 +12273,9 @@
               <w:jc w:val="center"/>
             </w:pPr>
             <w:r>
+              <w:rPr>
+                <w:noProof/>
+              </w:rPr>
               <w:drawing>
                 <wp:inline distT="0" distB="0" distL="0" distR="0" wp14:anchorId="6B24EA62" wp14:editId="559EF849">
                   <wp:extent cx="2320636" cy="1265372"/>
@@ -12413,6 +12422,7 @@
             <w:r>
               <w:rPr>
                 <w:rFonts w:cs="Times New Roman"/>
+                <w:noProof/>
                 <w:color w:val="000000" w:themeColor="text1"/>
                 <w:szCs w:val="28"/>
               </w:rPr>
@@ -12468,6 +12478,7 @@
             <w:r>
               <w:rPr>
                 <w:rFonts w:cs="Times New Roman"/>
+                <w:noProof/>
                 <w:color w:val="000000" w:themeColor="text1"/>
                 <w:szCs w:val="28"/>
               </w:rPr>
@@ -12838,7 +12849,18 @@
         <w:t xml:space="preserve">Рисунок 8 - </w:t>
       </w:r>
       <w:r>
-        <w:t>диаграммы «ящик с усами»</w:t>
+        <w:rPr>
+          <w:noProof/>
+        </w:rPr>
+        <w:t>Д</w:t>
+      </w:r>
+      <w:proofErr w:type="spellStart"/>
+      <w:r>
+        <w:t>иаграммы</w:t>
+      </w:r>
+      <w:proofErr w:type="spellEnd"/>
+      <w:r>
+        <w:t xml:space="preserve"> «ящик с усами»</w:t>
       </w:r>
     </w:p>
     <w:p>
@@ -12865,6 +12887,9 @@
         <w:jc w:val="center"/>
       </w:pPr>
       <w:r>
+        <w:rPr>
+          <w:noProof/>
+        </w:rPr>
         <w:drawing>
           <wp:inline distT="0" distB="0" distL="0" distR="0" wp14:anchorId="49B5283C" wp14:editId="37151F2B">
             <wp:extent cx="5940425" cy="2695575"/>
@@ -12939,6 +12964,9 @@
         <w:jc w:val="center"/>
       </w:pPr>
       <w:r>
+        <w:rPr>
+          <w:noProof/>
+        </w:rPr>
         <w:drawing>
           <wp:inline distT="0" distB="0" distL="0" distR="0" wp14:anchorId="058C61A0" wp14:editId="72A0779C">
             <wp:extent cx="4010891" cy="3669612"/>
@@ -12989,7 +13017,13 @@
         <w:t>10</w:t>
       </w:r>
       <w:r>
-        <w:t xml:space="preserve"> - тепловая карта коэффициентов корреляции</w:t>
+        <w:t xml:space="preserve"> - </w:t>
+      </w:r>
+      <w:r>
+        <w:t>Т</w:t>
+      </w:r>
+      <w:r>
+        <w:t>епловая карта коэффициентов корреляции</w:t>
       </w:r>
     </w:p>
     <w:p>
@@ -13065,7 +13099,13 @@
         <w:t>1</w:t>
       </w:r>
       <w:r>
-        <w:t xml:space="preserve"> - попарные графики рассеяния точек</w:t>
+        <w:t xml:space="preserve"> - </w:t>
+      </w:r>
+      <w:r>
+        <w:t>П</w:t>
+      </w:r>
+      <w:r>
+        <w:t>опарные графики рассеяния точек</w:t>
       </w:r>
     </w:p>
     <w:p>
@@ -13135,12 +13175,12 @@
         <w:ind w:left="0" w:firstLine="709"/>
         <w:jc w:val="both"/>
       </w:pPr>
-      <w:bookmarkStart w:id="23" w:name="_Toc130869199"/>
+      <w:bookmarkStart w:id="22" w:name="_Toc130869199"/>
       <w:r>
         <w:lastRenderedPageBreak/>
         <w:t>Предобработка данных</w:t>
       </w:r>
-      <w:bookmarkEnd w:id="23"/>
+      <w:bookmarkEnd w:id="22"/>
     </w:p>
     <w:p>
       <w:pPr>
@@ -13353,6 +13393,9 @@
         <w:jc w:val="center"/>
       </w:pPr>
       <w:r>
+        <w:rPr>
+          <w:noProof/>
+        </w:rPr>
         <w:drawing>
           <wp:inline distT="0" distB="0" distL="0" distR="0" wp14:anchorId="5BA176E4" wp14:editId="4D026D88">
             <wp:extent cx="5940425" cy="3321685"/>
@@ -13418,73 +13461,70 @@
         <w:ind w:left="0" w:firstLine="709"/>
         <w:jc w:val="both"/>
       </w:pPr>
-      <w:bookmarkStart w:id="24" w:name="_Toc130869200"/>
+      <w:bookmarkStart w:id="23" w:name="_Toc130869200"/>
       <w:r>
         <w:t>Разбиение и предобработка данных</w:t>
       </w:r>
+      <w:bookmarkEnd w:id="23"/>
+    </w:p>
+    <w:p>
+      <w:pPr>
+        <w:pStyle w:val="ac"/>
+      </w:pPr>
+      <w:r>
+        <w:t>Поставленная задача предполагает прогнозирование трех переменных: «Модуль упругости при растяжении», «Прочность при растяжении» и «Соотношение матрица-наполнитель».</w:t>
+      </w:r>
+      <w:r>
+        <w:t xml:space="preserve"> Разделяем исходный </w:t>
+      </w:r>
+      <w:proofErr w:type="spellStart"/>
+      <w:r>
+        <w:t>датасет</w:t>
+      </w:r>
+      <w:proofErr w:type="spellEnd"/>
+      <w:r>
+        <w:t xml:space="preserve"> на «</w:t>
+      </w:r>
+      <w:r>
+        <w:rPr>
+          <w:lang w:val="en-US"/>
+        </w:rPr>
+        <w:t>X</w:t>
+      </w:r>
+      <w:r>
+        <w:t>» (</w:t>
+      </w:r>
+      <w:r>
+        <w:rPr>
+          <w:lang w:val="en-US"/>
+        </w:rPr>
+        <w:t>feature</w:t>
+      </w:r>
+      <w:r>
+        <w:t>-переменные) и «у» (</w:t>
+      </w:r>
+      <w:r>
+        <w:rPr>
+          <w:lang w:val="en-US"/>
+        </w:rPr>
+        <w:t>target</w:t>
+      </w:r>
+      <w:r>
+        <w:t xml:space="preserve">-переменные). К </w:t>
+      </w:r>
+      <w:r>
+        <w:rPr>
+          <w:lang w:val="en-US"/>
+        </w:rPr>
+        <w:t>target</w:t>
+      </w:r>
+      <w:r>
+        <w:t>-переменные относятся</w:t>
+      </w:r>
+      <w:bookmarkStart w:id="24" w:name="_GoBack"/>
       <w:bookmarkEnd w:id="24"/>
-    </w:p>
-    <w:p>
-      <w:pPr>
-        <w:pStyle w:val="ac"/>
-      </w:pPr>
-      <w:r>
-        <w:t>Поставленная задача предполагает прогнозирование трех переменных: «Модуль упругости при растяжении», «Прочность при растяжении» и «Соотношение матрица-наполнитель».</w:t>
-      </w:r>
-      <w:r>
-        <w:t xml:space="preserve"> Разделяем исходный </w:t>
-      </w:r>
-      <w:proofErr w:type="spellStart"/>
-      <w:r>
-        <w:t>датасет</w:t>
-      </w:r>
-      <w:proofErr w:type="spellEnd"/>
-      <w:r>
-        <w:t xml:space="preserve"> на «</w:t>
-      </w:r>
-      <w:r>
-        <w:rPr>
-          <w:lang w:val="en-US"/>
-        </w:rPr>
-        <w:t>X</w:t>
-      </w:r>
-      <w:r>
-        <w:t>» (</w:t>
-      </w:r>
-      <w:r>
-        <w:rPr>
-          <w:lang w:val="en-US"/>
-        </w:rPr>
-        <w:t>feature</w:t>
-      </w:r>
-      <w:r>
-        <w:t>-переменные) и «у» (</w:t>
-      </w:r>
-      <w:r>
-        <w:rPr>
-          <w:lang w:val="en-US"/>
-        </w:rPr>
-        <w:t>target</w:t>
-      </w:r>
-      <w:r>
-        <w:t xml:space="preserve">-переменные). К </w:t>
-      </w:r>
-      <w:r>
-        <w:rPr>
-          <w:lang w:val="en-US"/>
-        </w:rPr>
-        <w:t>target</w:t>
-      </w:r>
-      <w:r>
-        <w:t xml:space="preserve">-переменные </w:t>
-      </w:r>
-      <w:proofErr w:type="gramStart"/>
-      <w:r>
-        <w:t>относятся :</w:t>
-      </w:r>
-      <w:proofErr w:type="gramEnd"/>
-      <w:r>
-        <w:t xml:space="preserve"> «Модуль упругости при растяжении, Гпа», «Прочность при растяжении, Мпа», «Соотношение матрица-наполнитель»</w:t>
+      <w:r>
+        <w:t>: «Модуль упругости при растяжении, Гпа», «Прочность при растяжении, Мпа», «Соотношение матрица-наполнитель»</w:t>
       </w:r>
       <w:r>
         <w:t>.</w:t>
@@ -13660,20 +13700,32 @@
     <w:p>
       <w:pPr>
         <w:pStyle w:val="ac"/>
-      </w:pPr>
-      <w:r>
+        <w:rPr>
+          <w:lang w:val="en-US"/>
+        </w:rPr>
+      </w:pPr>
+      <w:r>
+        <w:rPr>
+          <w:lang w:val="en-US"/>
+        </w:rPr>
         <w:t xml:space="preserve">- </w:t>
       </w:r>
       <w:r>
         <w:t>гребневая</w:t>
       </w:r>
       <w:r>
+        <w:rPr>
+          <w:lang w:val="en-US"/>
+        </w:rPr>
         <w:t xml:space="preserve"> </w:t>
       </w:r>
       <w:r>
         <w:t>регрессия</w:t>
       </w:r>
       <w:r>
+        <w:rPr>
+          <w:lang w:val="en-US"/>
+        </w:rPr>
         <w:t xml:space="preserve"> (</w:t>
       </w:r>
       <w:r>
@@ -13693,6 +13745,7 @@
       <w:r>
         <w:rPr>
           <w:shd w:val="clear" w:color="auto" w:fill="FFFFFF"/>
+          <w:lang w:val="en-US"/>
         </w:rPr>
         <w:t xml:space="preserve"> </w:t>
       </w:r>
@@ -13711,6 +13764,9 @@
         <w:t>egression</w:t>
       </w:r>
       <w:r>
+        <w:rPr>
+          <w:lang w:val="en-US"/>
+        </w:rPr>
         <w:t>);</w:t>
       </w:r>
     </w:p>
@@ -14299,6 +14355,9 @@
         <w:jc w:val="center"/>
       </w:pPr>
       <w:r>
+        <w:rPr>
+          <w:noProof/>
+        </w:rPr>
         <w:drawing>
           <wp:inline distT="0" distB="0" distL="0" distR="0" wp14:anchorId="00ED927D" wp14:editId="720CCAED">
             <wp:extent cx="4804462" cy="2992582"/>
@@ -14653,6 +14712,9 @@
         <w:jc w:val="center"/>
       </w:pPr>
       <w:r>
+        <w:rPr>
+          <w:noProof/>
+        </w:rPr>
         <w:drawing>
           <wp:inline distT="0" distB="0" distL="0" distR="0" wp14:anchorId="098728D5" wp14:editId="000DC4D9">
             <wp:extent cx="3143113" cy="2466109"/>
@@ -15701,39 +15763,22 @@
       </w:r>
       <w:proofErr w:type="spellEnd"/>
       <w:r>
-        <w:t xml:space="preserve">. Основы </w:t>
-      </w:r>
-      <w:proofErr w:type="spellStart"/>
-      <w:r>
-        <w:t>Data</w:t>
-      </w:r>
-      <w:proofErr w:type="spellEnd"/>
-      <w:r>
-        <w:t xml:space="preserve"> </w:t>
-      </w:r>
-      <w:proofErr w:type="spellStart"/>
-      <w:r>
-        <w:t>Science</w:t>
-      </w:r>
-      <w:proofErr w:type="spellEnd"/>
-      <w:r>
-        <w:t xml:space="preserve"> и </w:t>
-      </w:r>
-      <w:proofErr w:type="spellStart"/>
-      <w:r>
-        <w:t>Big</w:t>
-      </w:r>
-      <w:proofErr w:type="spellEnd"/>
-      <w:r>
-        <w:t xml:space="preserve"> </w:t>
-      </w:r>
-      <w:proofErr w:type="spellStart"/>
-      <w:r>
-        <w:t>Data</w:t>
-      </w:r>
-      <w:proofErr w:type="spellEnd"/>
-      <w:r>
-        <w:t xml:space="preserve">. </w:t>
+        <w:t>. Основы</w:t>
+      </w:r>
+      <w:r>
+        <w:rPr>
+          <w:lang w:val="en-US"/>
+        </w:rPr>
+        <w:t xml:space="preserve"> Data Science </w:t>
+      </w:r>
+      <w:r>
+        <w:t>и</w:t>
+      </w:r>
+      <w:r>
+        <w:rPr>
+          <w:lang w:val="en-US"/>
+        </w:rPr>
+        <w:t xml:space="preserve"> Big Data. </w:t>
       </w:r>
       <w:proofErr w:type="spellStart"/>
       <w:r>
@@ -16160,6 +16205,7 @@
         <w:docPartUnique/>
       </w:docPartObj>
     </w:sdtPr>
+    <w:sdtEndPr/>
     <w:sdtContent>
       <w:p>
         <w:pPr>
@@ -18823,7 +18869,7 @@
 </file>
 
 <file path=customXml/itemProps1.xml><?xml version="1.0" encoding="utf-8"?>
-<ds:datastoreItem xmlns:ds="http://schemas.openxmlformats.org/officeDocument/2006/customXml" ds:itemID="{8F476921-E0CF-4E01-BF40-53952274134A}">
+<ds:datastoreItem xmlns:ds="http://schemas.openxmlformats.org/officeDocument/2006/customXml" ds:itemID="{C3C0EE7B-C1B4-47A2-BD16-7AE268E0861F}">
   <ds:schemaRefs>
     <ds:schemaRef ds:uri="http://schemas.openxmlformats.org/officeDocument/2006/bibliography"/>
   </ds:schemaRefs>

</xml_diff>